<commit_message>
updating lessons of the month
</commit_message>
<xml_diff>
--- a/Formation Course/lesson-4/E-COMMERCE/Read-me.docx
+++ b/Formation Course/lesson-4/E-COMMERCE/Read-me.docx
@@ -4,29 +4,47 @@
   <w:body>
     <w:p>
       <w:pPr>
-        <w:pStyle w:val="2"/>
-        <w:bidi w:val="0"/>
-        <w:jc w:val="center"/>
-        <w:rPr>
-          <w:rFonts w:hint="default"/>
-          <w:lang w:val="pt-BR"/>
-        </w:rPr>
-      </w:pPr>
-      <w:r>
-        <w:rPr>
-          <w:rFonts w:hint="default"/>
-          <w:lang w:val="pt-BR"/>
-        </w:rPr>
-        <w:t>O UM ANEL - BRIGADERIA TEMÁTICA</w:t>
-      </w:r>
-    </w:p>
-    <w:p>
-      <w:pPr>
-        <w:rPr>
-          <w:rFonts w:hint="default"/>
-          <w:lang w:val="pt-BR"/>
-        </w:rPr>
-      </w:pPr>
+        <w:bidi w:val="0"/>
+        <w:jc w:val="both"/>
+        <w:rPr>
+          <w:rFonts w:hint="default"/>
+          <w:lang w:val="pt-BR"/>
+        </w:rPr>
+      </w:pPr>
+      <w:r>
+        <w:rPr>
+          <w:rFonts w:hint="default"/>
+          <w:lang w:val="pt-BR"/>
+        </w:rPr>
+        <w:t>Olá Professor,</w:t>
+      </w:r>
+    </w:p>
+    <w:p>
+      <w:pPr>
+        <w:bidi w:val="0"/>
+        <w:jc w:val="both"/>
+        <w:rPr>
+          <w:rFonts w:hint="default"/>
+          <w:lang w:val="pt-BR"/>
+        </w:rPr>
+      </w:pPr>
+    </w:p>
+    <w:p>
+      <w:pPr>
+        <w:bidi w:val="0"/>
+        <w:jc w:val="both"/>
+        <w:rPr>
+          <w:rFonts w:hint="default"/>
+          <w:lang w:val="pt-BR"/>
+        </w:rPr>
+      </w:pPr>
+      <w:r>
+        <w:rPr>
+          <w:rFonts w:hint="default"/>
+          <w:lang w:val="pt-BR"/>
+        </w:rPr>
+        <w:t>Escrevo esse recadinho para explicar o que achei do trabalho, minhas dúvidas e o que ficou faltando.</w:t>
+      </w:r>
     </w:p>
     <w:p>
       <w:pPr>
@@ -34,20 +52,20 @@
           <w:ilvl w:val="0"/>
           <w:numId w:val="1"/>
         </w:numPr>
+        <w:bidi w:val="0"/>
         <w:ind w:left="425" w:leftChars="0" w:hanging="425" w:firstLineChars="0"/>
-        <w:rPr>
-          <w:rFonts w:hint="default"/>
-          <w:highlight w:val="green"/>
-          <w:lang w:val="pt-BR"/>
-        </w:rPr>
-      </w:pPr>
-      <w:r>
-        <w:rPr>
-          <w:rFonts w:hint="default"/>
-          <w:highlight w:val="green"/>
-          <w:lang w:val="pt-BR"/>
-        </w:rPr>
-        <w:t>FAZER A CONEXÃO COM O SERVIDOR</w:t>
+        <w:jc w:val="both"/>
+        <w:rPr>
+          <w:rFonts w:hint="default"/>
+          <w:lang w:val="pt-BR"/>
+        </w:rPr>
+      </w:pPr>
+      <w:r>
+        <w:rPr>
+          <w:rFonts w:hint="default"/>
+          <w:lang w:val="pt-BR"/>
+        </w:rPr>
+        <w:t>Queria inserir um NotFoundError em um caminho escrito errado, ou que não existisse. Tentei inserir no server e não funcionou. Depois tentei no index do routes e também não deu. Não sei como seria.</w:t>
       </w:r>
     </w:p>
     <w:p>
@@ -56,18 +74,42 @@
           <w:ilvl w:val="0"/>
           <w:numId w:val="1"/>
         </w:numPr>
+        <w:bidi w:val="0"/>
         <w:ind w:left="425" w:leftChars="0" w:hanging="425" w:firstLineChars="0"/>
-        <w:rPr>
-          <w:rFonts w:hint="default"/>
-          <w:lang w:val="pt-BR"/>
-        </w:rPr>
-      </w:pPr>
-      <w:r>
-        <w:rPr>
-          <w:rFonts w:hint="default"/>
-          <w:lang w:val="pt-BR"/>
-        </w:rPr>
-        <w:t>CRIAR O BANCO DE DADOS</w:t>
+        <w:jc w:val="both"/>
+        <w:rPr>
+          <w:rFonts w:hint="default"/>
+          <w:lang w:val="pt-BR"/>
+        </w:rPr>
+      </w:pPr>
+      <w:r>
+        <w:rPr>
+          <w:rFonts w:hint="default"/>
+          <w:lang w:val="pt-BR"/>
+        </w:rPr>
+        <w:t>Não estava querendo deletar o usuário e os produtos caso houvessem compras vinculadas a eles. Por isso, coloquei status de ativos e inativos nos usuários e no cardápio ou fora do cardápio para os produtos. Quando for tentar apagar um produto que já tem vendas vinculadas, ele na verdade faz um update e retira o produto do cardápio sem deletá-lo.  O usuário também segue a mesma lógica.</w:t>
+      </w:r>
+    </w:p>
+    <w:p>
+      <w:pPr>
+        <w:numPr>
+          <w:ilvl w:val="1"/>
+          <w:numId w:val="1"/>
+        </w:numPr>
+        <w:bidi w:val="0"/>
+        <w:ind w:left="840" w:leftChars="0" w:hanging="420" w:firstLineChars="0"/>
+        <w:jc w:val="both"/>
+        <w:rPr>
+          <w:rFonts w:hint="default"/>
+          <w:lang w:val="pt-BR"/>
+        </w:rPr>
+      </w:pPr>
+      <w:r>
+        <w:rPr>
+          <w:rFonts w:hint="default"/>
+          <w:lang w:val="pt-BR"/>
+        </w:rPr>
+        <w:t>Por padrão os usuários são criados como ativos, mas os produtos tem que inserir manualmente (pois pode ser um produto sazonal que só vai entrar no cardápio na próxima estação, por exemplo)</w:t>
       </w:r>
     </w:p>
     <w:p>
@@ -76,49 +118,86 @@
           <w:ilvl w:val="0"/>
           <w:numId w:val="1"/>
         </w:numPr>
+        <w:bidi w:val="0"/>
         <w:ind w:left="425" w:leftChars="0" w:hanging="425" w:firstLineChars="0"/>
-        <w:rPr>
-          <w:rFonts w:hint="default"/>
-          <w:highlight w:val="green"/>
-          <w:lang w:val="pt-BR"/>
-        </w:rPr>
-      </w:pPr>
-      <w:r>
-        <w:rPr>
-          <w:rFonts w:hint="default"/>
-          <w:lang w:val="pt-BR"/>
-        </w:rPr>
-        <w:t>I</w:t>
-      </w:r>
-      <w:r>
-        <w:rPr>
-          <w:rFonts w:hint="default"/>
-          <w:highlight w:val="green"/>
-          <w:lang w:val="pt-BR"/>
-        </w:rPr>
-        <w:t>NSERIR O CARDÁPIO NO BD (CREATE)</w:t>
-      </w:r>
-    </w:p>
-    <w:p>
-      <w:pPr>
-        <w:numPr>
-          <w:ilvl w:val="2"/>
+        <w:jc w:val="both"/>
+        <w:rPr>
+          <w:rFonts w:hint="default"/>
+          <w:lang w:val="pt-BR"/>
+        </w:rPr>
+      </w:pPr>
+      <w:r>
+        <w:rPr>
+          <w:rFonts w:hint="default"/>
+          <w:lang w:val="pt-BR"/>
+        </w:rPr>
+        <w:t>Com o mesmo raciocínio, o endereço também não pode ser deletado se houverem compras a ele vinculadas. Formatei a mensagem de erro.</w:t>
+      </w:r>
+    </w:p>
+    <w:p>
+      <w:pPr>
+        <w:numPr>
+          <w:ilvl w:val="0"/>
           <w:numId w:val="1"/>
         </w:numPr>
-        <w:ind w:left="1260" w:leftChars="0" w:hanging="420" w:firstLineChars="0"/>
-        <w:rPr>
-          <w:rFonts w:hint="default"/>
-          <w:highlight w:val="green"/>
-          <w:lang w:val="pt-BR"/>
-        </w:rPr>
-      </w:pPr>
-      <w:r>
-        <w:rPr>
-          <w:rFonts w:hint="default"/>
-          <w:highlight w:val="green"/>
-          <w:lang w:val="pt-BR"/>
-        </w:rPr>
-        <w:t>Id, nome, descrição, preço, quantidade</w:t>
+        <w:bidi w:val="0"/>
+        <w:ind w:left="425" w:leftChars="0" w:hanging="425" w:firstLineChars="0"/>
+        <w:jc w:val="both"/>
+        <w:rPr>
+          <w:rFonts w:hint="default"/>
+          <w:lang w:val="pt-BR"/>
+        </w:rPr>
+      </w:pPr>
+      <w:r>
+        <w:rPr>
+          <w:rFonts w:hint="default"/>
+          <w:lang w:val="pt-BR"/>
+        </w:rPr>
+        <w:t>Quando estava atualizando a senha estava perdendo o hash. Então importei a crypto para o update e agora atualiza a hash e o salt todas as vezes que atualiza alguma coisa. Não sei se seria esse o procedimento correto, mas acho que também fica mais difícil descobrir a senha.</w:t>
+      </w:r>
+    </w:p>
+    <w:p>
+      <w:pPr>
+        <w:numPr>
+          <w:ilvl w:val="0"/>
+          <w:numId w:val="1"/>
+        </w:numPr>
+        <w:bidi w:val="0"/>
+        <w:ind w:left="425" w:leftChars="0" w:hanging="425" w:firstLineChars="0"/>
+        <w:jc w:val="both"/>
+        <w:rPr>
+          <w:rFonts w:hint="default"/>
+          <w:lang w:val="pt-BR"/>
+        </w:rPr>
+      </w:pPr>
+      <w:r>
+        <w:rPr>
+          <w:rFonts w:hint="default"/>
+          <w:lang w:val="pt-BR"/>
+        </w:rPr>
+        <w:t>Consegui atualizar a quantidade de produtos disponíveis e se a compra for maior que a quantidade de produtos, ela apresenta erro e não é concluída. Se acabarem os produtos em estoque, o produto é retirado do menu (status onMenu: false)</w:t>
+      </w:r>
+    </w:p>
+    <w:p>
+      <w:pPr>
+        <w:numPr>
+          <w:ilvl w:val="0"/>
+          <w:numId w:val="1"/>
+        </w:numPr>
+        <w:bidi w:val="0"/>
+        <w:ind w:left="425" w:leftChars="0" w:hanging="425" w:firstLineChars="0"/>
+        <w:jc w:val="both"/>
+        <w:rPr>
+          <w:rFonts w:hint="default"/>
+          <w:lang w:val="pt-BR"/>
+        </w:rPr>
+      </w:pPr>
+      <w:r>
+        <w:rPr>
+          <w:rFonts w:hint="default"/>
+          <w:lang w:val="pt-BR"/>
+        </w:rPr>
+        <w:t>Ficaram faltando algumas coisas que eu queria fazer mas acabou não tendo tempo. São elas:</w:t>
       </w:r>
     </w:p>
     <w:p>
@@ -127,40 +206,20 @@
           <w:ilvl w:val="1"/>
           <w:numId w:val="1"/>
         </w:numPr>
-        <w:ind w:left="845" w:leftChars="0" w:hanging="425" w:firstLineChars="0"/>
-        <w:rPr>
-          <w:rFonts w:hint="default"/>
-          <w:highlight w:val="green"/>
-          <w:lang w:val="pt-BR"/>
-        </w:rPr>
-      </w:pPr>
-      <w:r>
-        <w:rPr>
-          <w:rFonts w:hint="default"/>
-          <w:highlight w:val="green"/>
-          <w:lang w:val="pt-BR"/>
-        </w:rPr>
-        <w:t>IDEAL SERIA FAZER O READ, UPDATE E DELETE APENAS PARA PERFIL DE ADMIN, MAS...</w:t>
-      </w:r>
-    </w:p>
-    <w:p>
-      <w:pPr>
-        <w:numPr>
-          <w:ilvl w:val="0"/>
-          <w:numId w:val="1"/>
-        </w:numPr>
-        <w:ind w:left="425" w:leftChars="0" w:hanging="425" w:firstLineChars="0"/>
-        <w:rPr>
-          <w:rFonts w:hint="default"/>
-          <w:lang w:val="pt-BR"/>
-        </w:rPr>
-      </w:pPr>
-      <w:r>
-        <w:rPr>
-          <w:rFonts w:hint="default"/>
-          <w:lang w:val="pt-BR"/>
-        </w:rPr>
-        <w:t>CRIAR O CARRINHO DE COMPRAS (CREATE)</w:t>
+        <w:bidi w:val="0"/>
+        <w:ind w:left="840" w:leftChars="0" w:hanging="420" w:firstLineChars="0"/>
+        <w:jc w:val="both"/>
+        <w:rPr>
+          <w:rFonts w:hint="default"/>
+          <w:lang w:val="pt-BR"/>
+        </w:rPr>
+      </w:pPr>
+      <w:r>
+        <w:rPr>
+          <w:rFonts w:hint="default"/>
+          <w:lang w:val="pt-BR"/>
+        </w:rPr>
+        <w:t>Formatar os dados de saída criando um map para que não apareçam a hash e o salt no usuário e também para não aparecer se o usuário é ativo ou não</w:t>
       </w:r>
     </w:p>
     <w:p>
@@ -169,39 +228,20 @@
           <w:ilvl w:val="1"/>
           <w:numId w:val="1"/>
         </w:numPr>
-        <w:ind w:left="845" w:leftChars="0" w:hanging="425" w:firstLineChars="0"/>
-        <w:rPr>
-          <w:rFonts w:hint="default"/>
-          <w:lang w:val="pt-BR"/>
-        </w:rPr>
-      </w:pPr>
-      <w:r>
-        <w:rPr>
-          <w:rFonts w:hint="default"/>
-          <w:lang w:val="pt-BR"/>
-        </w:rPr>
-        <w:t>FAZER O READ, O UPDATE E O DELETE DO CARRINHO</w:t>
-      </w:r>
-    </w:p>
-    <w:p>
-      <w:pPr>
-        <w:numPr>
-          <w:ilvl w:val="0"/>
-          <w:numId w:val="1"/>
-        </w:numPr>
-        <w:ind w:left="425" w:leftChars="0" w:hanging="425" w:firstLineChars="0"/>
-        <w:rPr>
-          <w:rFonts w:hint="default"/>
-          <w:lang w:val="pt-BR"/>
-        </w:rPr>
-      </w:pPr>
-      <w:r>
-        <w:rPr>
-          <w:rFonts w:hint="default"/>
-          <w:highlight w:val="green"/>
-          <w:lang w:val="pt-BR"/>
-        </w:rPr>
-        <w:t>CRIAR O USUÁRIO (CREATE)</w:t>
+        <w:bidi w:val="0"/>
+        <w:ind w:left="840" w:leftChars="0" w:hanging="420" w:firstLineChars="0"/>
+        <w:jc w:val="both"/>
+        <w:rPr>
+          <w:rFonts w:hint="default"/>
+          <w:lang w:val="pt-BR"/>
+        </w:rPr>
+      </w:pPr>
+      <w:r>
+        <w:rPr>
+          <w:rFonts w:hint="default"/>
+          <w:lang w:val="pt-BR"/>
+        </w:rPr>
+        <w:t xml:space="preserve">Criar um carrinho antes da compra efetiva. O carrinho poderia ser editado e traria o preço total (igual está no purchase agora). </w:t>
       </w:r>
     </w:p>
     <w:p>
@@ -210,18 +250,20 @@
           <w:ilvl w:val="1"/>
           <w:numId w:val="1"/>
         </w:numPr>
-        <w:ind w:left="845" w:leftChars="0" w:hanging="425" w:firstLineChars="0"/>
-        <w:rPr>
-          <w:rFonts w:hint="default"/>
-          <w:lang w:val="pt-BR"/>
-        </w:rPr>
-      </w:pPr>
-      <w:r>
-        <w:rPr>
-          <w:rFonts w:hint="default"/>
-          <w:lang w:val="pt-BR"/>
-        </w:rPr>
-        <w:t>ESCREVER NO BD</w:t>
+        <w:bidi w:val="0"/>
+        <w:ind w:left="840" w:leftChars="0" w:hanging="420" w:firstLineChars="0"/>
+        <w:jc w:val="both"/>
+        <w:rPr>
+          <w:rFonts w:hint="default"/>
+          <w:lang w:val="pt-BR"/>
+        </w:rPr>
+      </w:pPr>
+      <w:r>
+        <w:rPr>
+          <w:rFonts w:hint="default"/>
+          <w:lang w:val="pt-BR"/>
+        </w:rPr>
+        <w:t>A compra final seria a migração dos produtos do carrinho para a tabela de compras e deveria também esvaziar o carrinho</w:t>
       </w:r>
     </w:p>
     <w:p>
@@ -230,272 +272,97 @@
           <w:ilvl w:val="1"/>
           <w:numId w:val="1"/>
         </w:numPr>
-        <w:ind w:left="845" w:leftChars="0" w:hanging="425" w:firstLineChars="0"/>
-        <w:rPr>
-          <w:rFonts w:hint="default"/>
-          <w:highlight w:val="green"/>
-          <w:lang w:val="pt-BR"/>
-        </w:rPr>
-      </w:pPr>
-      <w:r>
-        <w:rPr>
-          <w:rFonts w:hint="default"/>
-          <w:highlight w:val="green"/>
-          <w:lang w:val="pt-BR"/>
-        </w:rPr>
-        <w:t>FAZER O READ, UPTADE DO USUÁRIO</w:t>
-      </w:r>
-    </w:p>
-    <w:p>
-      <w:pPr>
-        <w:numPr>
-          <w:ilvl w:val="1"/>
-          <w:numId w:val="1"/>
-        </w:numPr>
-        <w:ind w:left="845" w:leftChars="0" w:hanging="425" w:firstLineChars="0"/>
-        <w:rPr>
-          <w:rFonts w:hint="default"/>
-          <w:lang w:val="pt-BR"/>
-        </w:rPr>
-      </w:pPr>
-      <w:r>
-        <w:rPr>
-          <w:rFonts w:hint="default"/>
-          <w:lang w:val="pt-BR"/>
-        </w:rPr>
-        <w:t>O DELETE USUÁRIO TEM QUE SER UM UPDATE DISFARÇADO. O ADMIN TEM QUE CONTINUAR TENDO ACESSO AINDA MAIS SE ELE TIVER FEITO COMPRAS</w:t>
-      </w:r>
-    </w:p>
-    <w:p>
-      <w:pPr>
-        <w:numPr>
-          <w:ilvl w:val="0"/>
-          <w:numId w:val="1"/>
-        </w:numPr>
-        <w:ind w:left="425" w:leftChars="0" w:hanging="425" w:firstLineChars="0"/>
-        <w:rPr>
-          <w:rFonts w:hint="default"/>
-          <w:lang w:val="pt-BR"/>
-        </w:rPr>
-      </w:pPr>
-      <w:r>
-        <w:rPr>
-          <w:rFonts w:hint="default"/>
-          <w:lang w:val="pt-BR"/>
-        </w:rPr>
-        <w:t>EFETIVAR A COMPRA (CREATE)</w:t>
-      </w:r>
-    </w:p>
-    <w:p>
-      <w:pPr>
-        <w:numPr>
-          <w:ilvl w:val="1"/>
-          <w:numId w:val="1"/>
-        </w:numPr>
-        <w:ind w:left="845" w:leftChars="0" w:hanging="425" w:firstLineChars="0"/>
-        <w:rPr>
-          <w:rFonts w:hint="default"/>
-          <w:lang w:val="pt-BR"/>
-        </w:rPr>
-      </w:pPr>
-      <w:r>
-        <w:rPr>
-          <w:rFonts w:hint="default"/>
-          <w:lang w:val="pt-BR"/>
-        </w:rPr>
-        <w:t>ESCREVER NO BANCO DE DADOS</w:t>
-      </w:r>
-    </w:p>
-    <w:p>
-      <w:pPr>
-        <w:numPr>
-          <w:ilvl w:val="1"/>
-          <w:numId w:val="1"/>
-        </w:numPr>
-        <w:ind w:left="845" w:leftChars="0" w:hanging="425" w:firstLineChars="0"/>
-        <w:rPr>
-          <w:rFonts w:hint="default"/>
-          <w:lang w:val="pt-BR"/>
-        </w:rPr>
-      </w:pPr>
-      <w:r>
-        <w:rPr>
-          <w:rFonts w:hint="default"/>
-          <w:lang w:val="pt-BR"/>
-        </w:rPr>
-        <w:t>FAZER O READ</w:t>
-      </w:r>
-    </w:p>
-    <w:p>
-      <w:pPr>
-        <w:numPr>
-          <w:ilvl w:val="1"/>
-          <w:numId w:val="1"/>
-        </w:numPr>
-        <w:ind w:left="845" w:leftChars="0" w:hanging="425" w:firstLineChars="0"/>
-        <w:rPr>
-          <w:rFonts w:hint="default"/>
-          <w:lang w:val="pt-BR"/>
-        </w:rPr>
-      </w:pPr>
-      <w:r>
-        <w:rPr>
-          <w:rFonts w:hint="default"/>
-          <w:lang w:val="pt-BR"/>
-        </w:rPr>
-        <w:t>NÃO SERÁ POSSÍVEL FAZER UPDATE APÓS A COMPRA</w:t>
-      </w:r>
-    </w:p>
-    <w:p>
-      <w:pPr>
-        <w:numPr>
-          <w:ilvl w:val="1"/>
-          <w:numId w:val="1"/>
-        </w:numPr>
-        <w:ind w:left="845" w:leftChars="0" w:hanging="425" w:firstLineChars="0"/>
-        <w:rPr>
-          <w:rFonts w:hint="default"/>
-          <w:lang w:val="pt-BR"/>
-        </w:rPr>
-      </w:pPr>
-      <w:r>
-        <w:rPr>
-          <w:rFonts w:hint="default"/>
-          <w:lang w:val="pt-BR"/>
-        </w:rPr>
-        <w:t>O DELETE TERÁ QUE SER UM UPDATE DISFARÇADO POIS O ADMIN PRECISA TER ACESSO AOS DADOS E DO MOTIVO DO CANCELAMENTO E SE O PRODUTO CHEGOU A SAIR DA LOJA OU NÃO</w:t>
-      </w:r>
-    </w:p>
-    <w:p>
-      <w:pPr>
-        <w:numPr>
-          <w:ilvl w:val="0"/>
-          <w:numId w:val="1"/>
-        </w:numPr>
-        <w:ind w:left="425" w:leftChars="0" w:hanging="425" w:firstLineChars="0"/>
-        <w:rPr>
-          <w:rFonts w:hint="default"/>
-          <w:lang w:val="pt-BR"/>
-        </w:rPr>
-      </w:pPr>
-      <w:r>
-        <w:rPr>
-          <w:rFonts w:hint="default"/>
-          <w:lang w:val="pt-BR"/>
-        </w:rPr>
-        <w:t>REDUZIR O ESTOQUE</w:t>
-      </w:r>
-    </w:p>
-    <w:p>
-      <w:pPr>
-        <w:numPr>
-          <w:ilvl w:val="0"/>
-          <w:numId w:val="1"/>
-        </w:numPr>
-        <w:ind w:left="425" w:leftChars="0" w:hanging="425" w:firstLineChars="0"/>
-        <w:rPr>
-          <w:rFonts w:hint="default"/>
-          <w:lang w:val="pt-BR"/>
-        </w:rPr>
-      </w:pPr>
-      <w:r>
-        <w:rPr>
-          <w:rFonts w:hint="default"/>
-          <w:lang w:val="pt-BR"/>
-        </w:rPr>
-        <w:t>ENVIAR E-MAIL DE CONFIRMAÇÃO PARA O CLIENTE E DE AVISO PARA O ENVIO</w:t>
-      </w:r>
-    </w:p>
-    <w:p>
-      <w:pPr>
-        <w:numPr>
-          <w:ilvl w:val="0"/>
+        <w:bidi w:val="0"/>
+        <w:ind w:left="840" w:leftChars="0" w:hanging="420" w:firstLineChars="0"/>
+        <w:jc w:val="both"/>
+        <w:rPr>
+          <w:rFonts w:hint="default"/>
+          <w:lang w:val="pt-BR"/>
+        </w:rPr>
+      </w:pPr>
+      <w:r>
+        <w:rPr>
+          <w:rFonts w:hint="default"/>
+          <w:lang w:val="pt-BR"/>
+        </w:rPr>
+        <w:t>Acabei não criando o IPresenter pois teria que reformatar todo o trabalho, mas no futuro pretendo fazer isso e inserir, inclusive as respostas de sucesso.</w:t>
+      </w:r>
+    </w:p>
+    <w:p>
+      <w:pPr>
+        <w:numPr>
           <w:numId w:val="0"/>
         </w:numPr>
-        <w:tabs>
-          <w:tab w:val="left" w:pos="425"/>
-        </w:tabs>
-        <w:rPr>
-          <w:rFonts w:hint="default"/>
-          <w:lang w:val="pt-BR"/>
-        </w:rPr>
-      </w:pPr>
-    </w:p>
-    <w:p>
-      <w:pPr>
-        <w:pStyle w:val="3"/>
-        <w:bidi w:val="0"/>
-        <w:rPr>
-          <w:rFonts w:hint="default"/>
-          <w:lang w:val="pt-BR"/>
-        </w:rPr>
-      </w:pPr>
-      <w:r>
-        <w:rPr>
-          <w:rFonts w:hint="default"/>
-          <w:lang w:val="pt-BR"/>
-        </w:rPr>
-        <w:t>COISAS PARA FAZER / CORRIGIR</w:t>
-      </w:r>
-    </w:p>
-    <w:p>
-      <w:pPr>
-        <w:numPr>
-          <w:ilvl w:val="0"/>
-          <w:numId w:val="2"/>
-        </w:numPr>
-        <w:ind w:left="420" w:leftChars="0" w:hanging="420" w:firstLineChars="0"/>
-        <w:rPr>
-          <w:rFonts w:hint="default"/>
-          <w:lang w:val="pt-BR"/>
-        </w:rPr>
-      </w:pPr>
-      <w:r>
-        <w:rPr>
-          <w:rFonts w:hint="default"/>
-          <w:lang w:val="pt-BR"/>
-        </w:rPr>
-        <w:t>ALTERAR O DELETE DE USUÁRIO, POIS ESTÁ APAGANDO MESMO</w:t>
-      </w:r>
-    </w:p>
-    <w:p>
-      <w:pPr>
-        <w:numPr>
-          <w:ilvl w:val="0"/>
-          <w:numId w:val="2"/>
-        </w:numPr>
-        <w:ind w:left="420" w:leftChars="0" w:hanging="420" w:firstLineChars="0"/>
-        <w:rPr>
-          <w:rFonts w:hint="default"/>
-          <w:lang w:val="pt-BR"/>
-        </w:rPr>
-      </w:pPr>
-      <w:r>
-        <w:rPr>
-          <w:rFonts w:hint="default"/>
-          <w:lang w:val="pt-BR"/>
-        </w:rPr>
-        <w:t>Fazer o tratamento de erro adequado para o endereço na tabela usuário</w:t>
-      </w:r>
-    </w:p>
-    <w:p>
-      <w:pPr>
-        <w:numPr>
-          <w:ilvl w:val="0"/>
-          <w:numId w:val="2"/>
-        </w:numPr>
-        <w:ind w:left="420" w:leftChars="0" w:hanging="420" w:firstLineChars="0"/>
-        <w:rPr>
-          <w:rFonts w:hint="default"/>
-          <w:lang w:val="en-US"/>
-        </w:rPr>
-      </w:pPr>
-      <w:r>
-        <w:rPr>
-          <w:rFonts w:hint="default"/>
-          <w:lang w:val="pt-BR"/>
-        </w:rPr>
-        <w:t>Fazer o tratamento de erro adequado para o put de endereço</w:t>
+        <w:bidi w:val="0"/>
+        <w:ind w:leftChars="0"/>
+        <w:jc w:val="both"/>
+        <w:rPr>
+          <w:rFonts w:hint="default"/>
+          <w:lang w:val="pt-BR"/>
+        </w:rPr>
+      </w:pPr>
+      <w:r>
+        <w:rPr>
+          <w:rFonts w:hint="default"/>
+          <w:lang w:val="pt-BR"/>
+        </w:rPr>
+        <w:t>No mais, desejo a você um feliz natal e agradeço pelos aprendizados!</w:t>
+      </w:r>
+    </w:p>
+    <w:p>
+      <w:pPr>
+        <w:numPr>
+          <w:numId w:val="0"/>
+        </w:numPr>
+        <w:bidi w:val="0"/>
+        <w:ind w:leftChars="0"/>
+        <w:jc w:val="both"/>
+        <w:rPr>
+          <w:rFonts w:hint="default"/>
+          <w:lang w:val="pt-BR"/>
+        </w:rPr>
+      </w:pPr>
+    </w:p>
+    <w:p>
+      <w:pPr>
+        <w:numPr>
+          <w:numId w:val="0"/>
+        </w:numPr>
+        <w:bidi w:val="0"/>
+        <w:ind w:leftChars="0"/>
+        <w:jc w:val="both"/>
+        <w:rPr>
+          <w:rFonts w:hint="default"/>
+          <w:lang w:val="pt-BR"/>
+        </w:rPr>
+      </w:pPr>
+      <w:r>
+        <w:rPr>
+          <w:rFonts w:hint="default"/>
+          <w:lang w:val="pt-BR"/>
+        </w:rPr>
+        <w:t>Att,</w:t>
+      </w:r>
+    </w:p>
+    <w:p>
+      <w:pPr>
+        <w:numPr>
+          <w:numId w:val="0"/>
+        </w:numPr>
+        <w:bidi w:val="0"/>
+        <w:ind w:leftChars="0"/>
+        <w:jc w:val="both"/>
+        <w:rPr>
+          <w:rFonts w:hint="default"/>
+          <w:lang w:val="pt-BR"/>
+        </w:rPr>
+      </w:pPr>
+      <w:r>
+        <w:rPr>
+          <w:rFonts w:hint="default"/>
+          <w:lang w:val="pt-BR"/>
+        </w:rPr>
+        <w:t>Kátia</w:t>
       </w:r>
       <w:bookmarkStart w:id="0" w:name="_GoBack"/>
       <w:bookmarkEnd w:id="0"/>
@@ -513,29 +380,9 @@
 <file path=word/numbering.xml><?xml version="1.0" encoding="utf-8"?>
 <w:numbering xmlns:wpc="http://schemas.microsoft.com/office/word/2010/wordprocessingCanvas" xmlns:mc="http://schemas.openxmlformats.org/markup-compatibility/2006" xmlns:o="urn:schemas-microsoft-com:office:office" xmlns:r="http://schemas.openxmlformats.org/officeDocument/2006/relationships" xmlns:m="http://schemas.openxmlformats.org/officeDocument/2006/math" xmlns:v="urn:schemas-microsoft-com:vml" xmlns:wp14="http://schemas.microsoft.com/office/word/2010/wordprocessingDrawing" xmlns:wp="http://schemas.openxmlformats.org/drawingml/2006/wordprocessingDrawing" xmlns:w10="urn:schemas-microsoft-com:office:word" xmlns:w="http://schemas.openxmlformats.org/wordprocessingml/2006/main" xmlns:w14="http://schemas.microsoft.com/office/word/2010/wordml" xmlns:wpg="http://schemas.microsoft.com/office/word/2010/wordprocessingGroup" xmlns:wpi="http://schemas.microsoft.com/office/word/2010/wordprocessingInk" xmlns:wne="http://schemas.microsoft.com/office/word/2006/wordml" xmlns:wps="http://schemas.microsoft.com/office/word/2010/wordprocessingShape" xmlns:wpsCustomData="http://www.wps.cn/officeDocument/2013/wpsCustomData" mc:Ignorable="w14 wp14">
   <w:abstractNum w:abstractNumId="0">
-    <w:nsid w:val="04948299"/>
-    <w:multiLevelType w:val="singleLevel"/>
-    <w:tmpl w:val="04948299"/>
-    <w:lvl w:ilvl="0" w:tentative="0">
-      <w:start w:val="1"/>
-      <w:numFmt w:val="bullet"/>
-      <w:lvlText w:val=""/>
-      <w:lvlJc w:val="left"/>
-      <w:pPr>
-        <w:tabs>
-          <w:tab w:val="left" w:pos="420"/>
-        </w:tabs>
-        <w:ind w:left="420" w:leftChars="0" w:hanging="420" w:firstLineChars="0"/>
-      </w:pPr>
-      <w:rPr>
-        <w:rFonts w:hint="default" w:ascii="Wingdings" w:hAnsi="Wingdings"/>
-      </w:rPr>
-    </w:lvl>
-  </w:abstractNum>
-  <w:abstractNum w:abstractNumId="1">
-    <w:nsid w:val="3EEB9BCE"/>
+    <w:nsid w:val="8F784914"/>
     <w:multiLevelType w:val="multilevel"/>
-    <w:tmpl w:val="3EEB9BCE"/>
+    <w:tmpl w:val="8F784914"/>
     <w:lvl w:ilvl="0" w:tentative="0">
       <w:start w:val="1"/>
       <w:numFmt w:val="decimal"/>
@@ -673,9 +520,6 @@
     </w:lvl>
   </w:abstractNum>
   <w:num w:numId="1">
-    <w:abstractNumId w:val="1"/>
-  </w:num>
-  <w:num w:numId="2">
     <w:abstractNumId w:val="0"/>
   </w:num>
 </w:numbering>
@@ -695,7 +539,7 @@
     <w:lsdException w:qFormat="1" w:unhideWhenUsed="0" w:uiPriority="0" w:semiHidden="0" w:name="Normal"/>
     <w:lsdException w:qFormat="1" w:unhideWhenUsed="0" w:uiPriority="0" w:semiHidden="0" w:name="heading 1"/>
     <w:lsdException w:qFormat="1" w:uiPriority="0" w:semiHidden="0" w:name="heading 2"/>
-    <w:lsdException w:qFormat="1" w:uiPriority="0" w:name="heading 3"/>
+    <w:lsdException w:qFormat="1" w:uiPriority="0" w:semiHidden="0" w:name="heading 3"/>
     <w:lsdException w:qFormat="1" w:uiPriority="0" w:name="heading 4"/>
     <w:lsdException w:qFormat="1" w:uiPriority="0" w:name="heading 5"/>
     <w:lsdException w:qFormat="1" w:uiPriority="0" w:name="heading 6"/>
@@ -795,7 +639,7 @@
     <w:lsdException w:unhideWhenUsed="0" w:uiPriority="0" w:semiHidden="0" w:name="HTML Sample"/>
     <w:lsdException w:unhideWhenUsed="0" w:uiPriority="0" w:semiHidden="0" w:name="HTML Typewriter"/>
     <w:lsdException w:unhideWhenUsed="0" w:uiPriority="0" w:semiHidden="0" w:name="HTML Variable"/>
-    <w:lsdException w:unhideWhenUsed="0" w:uiPriority="0" w:name="Normal Table"/>
+    <w:lsdException w:qFormat="1" w:unhideWhenUsed="0" w:uiPriority="0" w:name="Normal Table"/>
     <w:lsdException w:unhideWhenUsed="0" w:uiPriority="0" w:semiHidden="0" w:name="annotation subject"/>
     <w:lsdException w:unhideWhenUsed="0" w:uiPriority="0" w:semiHidden="0" w:name="Table Simple 1"/>
     <w:lsdException w:unhideWhenUsed="0" w:uiPriority="0" w:semiHidden="0" w:name="Table Simple 2"/>
@@ -889,15 +733,34 @@
       <w:sz w:val="28"/>
     </w:rPr>
   </w:style>
-  <w:style w:type="character" w:default="1" w:styleId="4">
+  <w:style w:type="paragraph" w:styleId="4">
+    <w:name w:val="heading 3"/>
+    <w:basedOn w:val="1"/>
+    <w:next w:val="1"/>
+    <w:unhideWhenUsed/>
+    <w:qFormat/>
+    <w:uiPriority w:val="0"/>
+    <w:pPr>
+      <w:keepNext/>
+      <w:spacing w:before="240" w:after="60"/>
+      <w:outlineLvl w:val="2"/>
+    </w:pPr>
+    <w:rPr>
+      <w:rFonts w:ascii="Arial" w:hAnsi="Arial"/>
+      <w:b/>
+      <w:sz w:val="26"/>
+    </w:rPr>
+  </w:style>
+  <w:style w:type="character" w:default="1" w:styleId="5">
     <w:name w:val="Default Paragraph Font"/>
     <w:semiHidden/>
     <w:qFormat/>
     <w:uiPriority w:val="0"/>
   </w:style>
-  <w:style w:type="table" w:default="1" w:styleId="5">
+  <w:style w:type="table" w:default="1" w:styleId="6">
     <w:name w:val="Normal Table"/>
     <w:semiHidden/>
+    <w:qFormat/>
     <w:uiPriority w:val="0"/>
     <w:tblPr>
       <w:tblCellMar>

</xml_diff>